<commit_message>
Changed "conference" to "meetup event"
</commit_message>
<xml_diff>
--- a/media/PyDataCOC.docx
+++ b/media/PyDataCOC.docx
@@ -38,8 +38,6 @@
           <w:szCs w:val="32"/>
         </w:rPr>
       </w:pPr>
-      <w:bookmarkStart w:id="0" w:name="_GoBack"/>
-      <w:proofErr w:type="spellStart"/>
       <w:r>
         <w:rPr>
           <w:rFonts w:ascii="Open Sans" w:hAnsi="Open Sans"/>
@@ -47,53 +45,7 @@
           <w:sz w:val="32"/>
           <w:szCs w:val="32"/>
         </w:rPr>
-        <w:t>PyData</w:t>
-      </w:r>
-      <w:proofErr w:type="spellEnd"/>
-      <w:r>
-        <w:rPr>
-          <w:rFonts w:ascii="Open Sans" w:hAnsi="Open Sans"/>
-          <w:color w:val="000000" w:themeColor="text1"/>
-          <w:sz w:val="32"/>
-          <w:szCs w:val="32"/>
-        </w:rPr>
-        <w:t xml:space="preserve"> is dedicated to provid</w:t>
-      </w:r>
-      <w:r>
-        <w:rPr>
-          <w:rFonts w:ascii="Open Sans" w:hAnsi="Open Sans"/>
-          <w:color w:val="000000" w:themeColor="text1"/>
-          <w:sz w:val="32"/>
-          <w:szCs w:val="32"/>
-        </w:rPr>
-        <w:t>ing a harassment-free meeting</w:t>
-      </w:r>
-      <w:r>
-        <w:rPr>
-          <w:rFonts w:ascii="Open Sans" w:hAnsi="Open Sans"/>
-          <w:color w:val="000000" w:themeColor="text1"/>
-          <w:sz w:val="32"/>
-          <w:szCs w:val="32"/>
-        </w:rPr>
-        <w:t xml:space="preserve"> experience for everyone, regardless of gender, sexual orientation, gender identity and expression, disability, physical appearance, body size, race, or religion. We do not tolerate harassment of </w:t>
-      </w:r>
-      <w:r>
-        <w:rPr>
-          <w:rFonts w:ascii="Open Sans" w:hAnsi="Open Sans"/>
-          <w:color w:val="000000" w:themeColor="text1"/>
-          <w:sz w:val="32"/>
-          <w:szCs w:val="32"/>
-        </w:rPr>
-        <w:t>meeting</w:t>
-      </w:r>
-      <w:r>
-        <w:rPr>
-          <w:rFonts w:ascii="Open Sans" w:hAnsi="Open Sans"/>
-          <w:color w:val="000000" w:themeColor="text1"/>
-          <w:sz w:val="32"/>
-          <w:szCs w:val="32"/>
-        </w:rPr>
-        <w:t xml:space="preserve"> participants in any form.</w:t>
+        <w:t>PyData is dedicated to providing a harassment-free meeting experience for everyone, regardless of gender, sexual orientation, gender identity and expression, disability, physical appearance, body size, race, or religion. We do not tolerate harassment of meeting participants in any form.</w:t>
       </w:r>
     </w:p>
     <w:p>
@@ -115,21 +67,8 @@
           <w:sz w:val="32"/>
           <w:szCs w:val="32"/>
         </w:rPr>
-        <w:t>All communication should be appropriate for a professional audience including people of many different backgrounds. Sexual language and imagery is not appropriate for any conference venue, including talks.</w:t>
+        <w:t>All communication should be appropriate for a professional audience including people of many different backgrounds. Sexual language and imag</w:t>
       </w:r>
-    </w:p>
-    <w:p>
-      <w:pPr>
-        <w:pStyle w:val="NormalWeb"/>
-        <w:shd w:val="clear" w:color="auto" w:fill="FFFFFF"/>
-        <w:spacing w:before="0" w:beforeAutospacing="0" w:after="300" w:afterAutospacing="0"/>
-        <w:rPr>
-          <w:rFonts w:ascii="Open Sans" w:hAnsi="Open Sans"/>
-          <w:color w:val="000000" w:themeColor="text1"/>
-          <w:sz w:val="32"/>
-          <w:szCs w:val="32"/>
-        </w:rPr>
-      </w:pPr>
       <w:r>
         <w:rPr>
           <w:rFonts w:ascii="Open Sans" w:hAnsi="Open Sans"/>
@@ -137,19 +76,10 @@
           <w:sz w:val="32"/>
           <w:szCs w:val="32"/>
         </w:rPr>
-        <w:t xml:space="preserve">Be kind to others. Do not insult or put down other attendees. Behave professionally. Remember that harassment and sexist, racist, or exclusionary jokes are not appropriate for </w:t>
+        <w:t>ery is not appropriate for any of our meetup events</w:t>
       </w:r>
-      <w:proofErr w:type="spellStart"/>
-      <w:r>
-        <w:rPr>
-          <w:rFonts w:ascii="Open Sans" w:hAnsi="Open Sans"/>
-          <w:color w:val="000000" w:themeColor="text1"/>
-          <w:sz w:val="32"/>
-          <w:szCs w:val="32"/>
-        </w:rPr>
-        <w:t>PyData</w:t>
-      </w:r>
-      <w:proofErr w:type="spellEnd"/>
+      <w:bookmarkStart w:id="0" w:name="_GoBack"/>
+      <w:bookmarkEnd w:id="0"/>
       <w:r>
         <w:rPr>
           <w:rFonts w:ascii="Open Sans" w:hAnsi="Open Sans"/>
@@ -179,47 +109,7 @@
           <w:sz w:val="32"/>
           <w:szCs w:val="32"/>
         </w:rPr>
-        <w:t xml:space="preserve">Attendees violating these rules may be asked to leave the </w:t>
-      </w:r>
-      <w:proofErr w:type="spellStart"/>
-      <w:r>
-        <w:rPr>
-          <w:rFonts w:ascii="Open Sans" w:hAnsi="Open Sans"/>
-          <w:color w:val="000000" w:themeColor="text1"/>
-          <w:sz w:val="32"/>
-          <w:szCs w:val="32"/>
-        </w:rPr>
-        <w:t>meetup</w:t>
-      </w:r>
-      <w:proofErr w:type="spellEnd"/>
-      <w:r>
-        <w:rPr>
-          <w:rFonts w:ascii="Open Sans" w:hAnsi="Open Sans"/>
-          <w:color w:val="000000" w:themeColor="text1"/>
-          <w:sz w:val="32"/>
-          <w:szCs w:val="32"/>
-        </w:rPr>
-        <w:t xml:space="preserve"> at the sole discretion of the </w:t>
-      </w:r>
-      <w:proofErr w:type="spellStart"/>
-      <w:r>
-        <w:rPr>
-          <w:rFonts w:ascii="Open Sans" w:hAnsi="Open Sans"/>
-          <w:color w:val="000000" w:themeColor="text1"/>
-          <w:sz w:val="32"/>
-          <w:szCs w:val="32"/>
-        </w:rPr>
-        <w:t>meetup</w:t>
-      </w:r>
-      <w:proofErr w:type="spellEnd"/>
-      <w:r>
-        <w:rPr>
-          <w:rFonts w:ascii="Open Sans" w:hAnsi="Open Sans"/>
-          <w:color w:val="000000" w:themeColor="text1"/>
-          <w:sz w:val="32"/>
-          <w:szCs w:val="32"/>
-        </w:rPr>
-        <w:t xml:space="preserve"> organizers.</w:t>
+        <w:t>Be kind to others. Do not insult or put down other attendees. Behave professionally. Remember that harassment and sexist, racist, or exclusionary jokes are not appropriate for PyData.</w:t>
       </w:r>
     </w:p>
     <w:p>
@@ -230,6 +120,28 @@
         <w:rPr>
           <w:rFonts w:ascii="Open Sans" w:hAnsi="Open Sans"/>
           <w:color w:val="000000" w:themeColor="text1"/>
+          <w:sz w:val="32"/>
+          <w:szCs w:val="32"/>
+        </w:rPr>
+      </w:pPr>
+      <w:r>
+        <w:rPr>
+          <w:rFonts w:ascii="Open Sans" w:hAnsi="Open Sans"/>
+          <w:color w:val="000000" w:themeColor="text1"/>
+          <w:sz w:val="32"/>
+          <w:szCs w:val="32"/>
+        </w:rPr>
+        <w:t>Attendees violating these rules may be asked to leave the meetup at the sole discretion of the meetup organizers.</w:t>
+      </w:r>
+    </w:p>
+    <w:p>
+      <w:pPr>
+        <w:pStyle w:val="NormalWeb"/>
+        <w:shd w:val="clear" w:color="auto" w:fill="FFFFFF"/>
+        <w:spacing w:before="0" w:beforeAutospacing="0" w:after="300" w:afterAutospacing="0"/>
+        <w:rPr>
+          <w:rFonts w:ascii="Open Sans" w:hAnsi="Open Sans"/>
+          <w:color w:val="000000" w:themeColor="text1"/>
           <w:sz w:val="24"/>
           <w:szCs w:val="24"/>
         </w:rPr>
@@ -243,7 +155,6 @@
         </w:rPr>
         <w:t>Thank you for helping make this a welcoming, friendly event for all.</w:t>
       </w:r>
-      <w:bookmarkEnd w:id="0"/>
     </w:p>
     <w:p>
       <w:pPr>

</xml_diff>